<commit_message>
Vu - uploaded at 7:26pm 04/04
</commit_message>
<xml_diff>
--- a/Literature_Review/v5a-Project Discussion.docx
+++ b/Literature_Review/v5a-Project Discussion.docx
@@ -10,6 +10,7 @@
           <w:docPartUnique/>
         </w:docPartObj>
       </w:sdtPr>
+      <w:sdtEndPr/>
       <w:sdtContent>
         <w:p>
           <w:r>
@@ -374,6 +375,7 @@
                                     <w:dataBinding w:prefixMappings="xmlns:ns0='http://purl.org/dc/elements/1.1/' xmlns:ns1='http://schemas.openxmlformats.org/package/2006/metadata/core-properties' " w:xpath="/ns1:coreProperties[1]/ns0:creator[1]" w:storeItemID="{6C3C8BC8-F283-45AE-878A-BAB7291924A1}"/>
                                     <w:text/>
                                   </w:sdtPr>
+                                  <w:sdtEndPr/>
                                   <w:sdtContent>
                                     <w:r>
                                       <w:rPr>
@@ -423,7 +425,7 @@
                     <v:stroke joinstyle="miter"/>
                     <v:path gradientshapeok="t" o:connecttype="rect"/>
                   </v:shapetype>
-                  <v:shape id="Text Box 152" o:spid="_x0000_s1026" type="#_x0000_t202" style="position:absolute;margin-left:0;margin-top:0;width:8in;height:1in;z-index:251686912;visibility:visible;mso-wrap-style:square;mso-width-percent:941;mso-height-percent:92;mso-top-percent:818;mso-wrap-distance-left:9pt;mso-wrap-distance-top:0;mso-wrap-distance-right:9pt;mso-wrap-distance-bottom:0;mso-position-horizontal:center;mso-position-horizontal-relative:page;mso-position-vertical-relative:page;mso-width-percent:941;mso-height-percent:92;mso-top-percent:818;mso-width-relative:page;mso-height-relative:page;v-text-anchor:bottom" o:gfxdata="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" filled="f" stroked="f" strokeweight=".5pt">
+                  <v:shape id="Text Box 152" o:spid="_x0000_s1026" type="#_x0000_t202" style="position:absolute;margin-left:0;margin-top:0;width:8in;height:1in;z-index:251686912;visibility:visible;mso-wrap-style:square;mso-width-percent:941;mso-height-percent:92;mso-top-percent:818;mso-wrap-distance-left:9pt;mso-wrap-distance-top:0;mso-wrap-distance-right:9pt;mso-wrap-distance-bottom:0;mso-position-horizontal:center;mso-position-horizontal-relative:page;mso-position-vertical-relative:page;mso-width-percent:941;mso-height-percent:92;mso-top-percent:818;mso-width-relative:page;mso-height-relative:page;v-text-anchor:bottom" o:gfxdata="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" filled="f" stroked="f" strokeweight=".5pt">
                     <v:textbox inset="126pt,0,54pt,0">
                       <w:txbxContent>
                         <w:p>
@@ -457,6 +459,7 @@
                               <w:dataBinding w:prefixMappings="xmlns:ns0='http://purl.org/dc/elements/1.1/' xmlns:ns1='http://schemas.openxmlformats.org/package/2006/metadata/core-properties' " w:xpath="/ns1:coreProperties[1]/ns0:creator[1]" w:storeItemID="{6C3C8BC8-F283-45AE-878A-BAB7291924A1}"/>
                               <w:text/>
                             </w:sdtPr>
+                            <w:sdtEndPr/>
                             <w:sdtContent>
                               <w:r>
                                 <w:rPr>
@@ -570,6 +573,7 @@
                                     <w:dataBinding w:prefixMappings="xmlns:ns0='http://purl.org/dc/elements/1.1/' xmlns:ns1='http://schemas.openxmlformats.org/package/2006/metadata/core-properties' " w:xpath="/ns1:coreProperties[1]/ns0:title[1]" w:storeItemID="{6C3C8BC8-F283-45AE-878A-BAB7291924A1}"/>
                                     <w:text w:multiLine="1"/>
                                   </w:sdtPr>
+                                  <w:sdtEndPr/>
                                   <w:sdtContent>
                                     <w:r>
                                       <w:rPr>
@@ -602,6 +606,7 @@
                                     <w:dataBinding w:prefixMappings="xmlns:ns0='http://purl.org/dc/elements/1.1/' xmlns:ns1='http://schemas.openxmlformats.org/package/2006/metadata/core-properties' " w:xpath="/ns1:coreProperties[1]/ns0:subject[1]" w:storeItemID="{6C3C8BC8-F283-45AE-878A-BAB7291924A1}"/>
                                     <w:text/>
                                   </w:sdtPr>
+                                  <w:sdtEndPr/>
                                   <w:sdtContent>
                                     <w:r>
                                       <w:rPr>
@@ -659,7 +664,7 @@
               </mc:Choice>
               <mc:Fallback>
                 <w:pict>
-                  <v:shape w14:anchorId="214BE0B6" id="Text Box 154" o:spid="_x0000_s1027" type="#_x0000_t202" style="position:absolute;margin-left:113.95pt;margin-top:353.1pt;width:486.35pt;height:192.8pt;z-index:251685888;visibility:visible;mso-wrap-style:square;mso-width-percent:0;mso-height-percent:0;mso-wrap-distance-left:9pt;mso-wrap-distance-top:0;mso-wrap-distance-right:9pt;mso-wrap-distance-bottom:0;mso-position-horizontal:absolute;mso-position-horizontal-relative:page;mso-position-vertical:absolute;mso-position-vertical-relative:page;mso-width-percent:0;mso-height-percent:0;mso-width-relative:page;mso-height-relative:page;v-text-anchor:bottom" o:gfxdata="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" filled="f" stroked="f" strokeweight=".5pt">
+                  <v:shape w14:anchorId="214BE0B6" id="Text Box 154" o:spid="_x0000_s1027" type="#_x0000_t202" style="position:absolute;margin-left:113.95pt;margin-top:353.1pt;width:486.35pt;height:192.8pt;z-index:251685888;visibility:visible;mso-wrap-style:square;mso-width-percent:0;mso-height-percent:0;mso-wrap-distance-left:9pt;mso-wrap-distance-top:0;mso-wrap-distance-right:9pt;mso-wrap-distance-bottom:0;mso-position-horizontal:absolute;mso-position-horizontal-relative:page;mso-position-vertical:absolute;mso-position-vertical-relative:page;mso-width-percent:0;mso-height-percent:0;mso-width-relative:page;mso-height-relative:page;v-text-anchor:bottom" o:gfxdata="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" filled="f" stroked="f" strokeweight=".5pt">
                     <v:textbox inset="126pt,0,54pt,0">
                       <w:txbxContent>
                         <w:p>
@@ -682,6 +687,7 @@
                               <w:dataBinding w:prefixMappings="xmlns:ns0='http://purl.org/dc/elements/1.1/' xmlns:ns1='http://schemas.openxmlformats.org/package/2006/metadata/core-properties' " w:xpath="/ns1:coreProperties[1]/ns0:title[1]" w:storeItemID="{6C3C8BC8-F283-45AE-878A-BAB7291924A1}"/>
                               <w:text w:multiLine="1"/>
                             </w:sdtPr>
+                            <w:sdtEndPr/>
                             <w:sdtContent>
                               <w:r>
                                 <w:rPr>
@@ -714,6 +720,7 @@
                               <w:dataBinding w:prefixMappings="xmlns:ns0='http://purl.org/dc/elements/1.1/' xmlns:ns1='http://schemas.openxmlformats.org/package/2006/metadata/core-properties' " w:xpath="/ns1:coreProperties[1]/ns0:subject[1]" w:storeItemID="{6C3C8BC8-F283-45AE-878A-BAB7291924A1}"/>
                               <w:text/>
                             </w:sdtPr>
+                            <w:sdtEndPr/>
                             <w:sdtContent>
                               <w:r>
                                 <w:rPr>
@@ -843,6 +850,7 @@
                                   <w:dataBinding w:prefixMappings="xmlns:ns0='http://schemas.microsoft.com/office/2006/coverPageProps' " w:xpath="/ns0:CoverPageProperties[1]/ns0:Abstract[1]" w:storeItemID="{55AF091B-3C7A-41E3-B477-F2FDAA23CFDA}"/>
                                   <w:text w:multiLine="1"/>
                                 </w:sdtPr>
+                                <w:sdtEndPr/>
                                 <w:sdtContent>
                                   <w:p>
                                     <w:pPr>
@@ -887,7 +895,7 @@
               </mc:Choice>
               <mc:Fallback>
                 <w:pict>
-                  <v:shape w14:anchorId="30473141" id="Text Box 153" o:spid="_x0000_s1028" type="#_x0000_t202" style="position:absolute;margin-left:137.75pt;margin-top:554.1pt;width:456.3pt;height:79.5pt;z-index:251687936;visibility:visible;mso-wrap-style:square;mso-width-percent:0;mso-height-percent:100;mso-wrap-distance-left:9pt;mso-wrap-distance-top:0;mso-wrap-distance-right:9pt;mso-wrap-distance-bottom:0;mso-position-horizontal:absolute;mso-position-horizontal-relative:page;mso-position-vertical:absolute;mso-position-vertical-relative:page;mso-width-percent:0;mso-height-percent:100;mso-width-relative:page;mso-height-relative:page;v-text-anchor:top" o:gfxdata="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" filled="f" stroked="f" strokeweight=".5pt">
+                  <v:shape w14:anchorId="30473141" id="Text Box 153" o:spid="_x0000_s1028" type="#_x0000_t202" style="position:absolute;margin-left:137.75pt;margin-top:554.1pt;width:456.3pt;height:79.5pt;z-index:251687936;visibility:visible;mso-wrap-style:square;mso-width-percent:0;mso-height-percent:100;mso-wrap-distance-left:9pt;mso-wrap-distance-top:0;mso-wrap-distance-right:9pt;mso-wrap-distance-bottom:0;mso-position-horizontal:absolute;mso-position-horizontal-relative:page;mso-position-vertical:absolute;mso-position-vertical-relative:page;mso-width-percent:0;mso-height-percent:100;mso-width-relative:page;mso-height-relative:page;v-text-anchor:top" o:gfxdata="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" filled="f" stroked="f" strokeweight=".5pt">
                     <v:textbox style="mso-fit-shape-to-text:t" inset="126pt,0,54pt,0">
                       <w:txbxContent>
                         <w:p>
@@ -922,6 +930,7 @@
                             <w:dataBinding w:prefixMappings="xmlns:ns0='http://schemas.microsoft.com/office/2006/coverPageProps' " w:xpath="/ns0:CoverPageProperties[1]/ns0:Abstract[1]" w:storeItemID="{55AF091B-3C7A-41E3-B477-F2FDAA23CFDA}"/>
                             <w:text w:multiLine="1"/>
                           </w:sdtPr>
+                          <w:sdtEndPr/>
                           <w:sdtContent>
                             <w:p>
                               <w:pPr>
@@ -1857,7 +1866,7 @@
           </mc:Choice>
           <mc:Fallback>
             <w:pict>
-              <v:shape w14:anchorId="34A8B12A" id="Text Box 34" o:spid="_x0000_s1029" type="#_x0000_t202" style="position:absolute;left:0;text-align:left;margin-left:183pt;margin-top:152pt;width:134.25pt;height:.05pt;z-index:251662336;visibility:visible;mso-wrap-style:square;mso-width-percent:0;mso-wrap-distance-left:9pt;mso-wrap-distance-top:0;mso-wrap-distance-right:9pt;mso-wrap-distance-bottom:0;mso-position-horizontal:absolute;mso-position-horizontal-relative:text;mso-position-vertical:absolute;mso-position-vertical-relative:text;mso-width-percent:0;mso-width-relative:margin;v-text-anchor:top" o:gfxdata="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" stroked="f">
+              <v:shape w14:anchorId="34A8B12A" id="Text Box 34" o:spid="_x0000_s1029" type="#_x0000_t202" style="position:absolute;left:0;text-align:left;margin-left:183pt;margin-top:152pt;width:134.25pt;height:.05pt;z-index:251662336;visibility:visible;mso-wrap-style:square;mso-width-percent:0;mso-wrap-distance-left:9pt;mso-wrap-distance-top:0;mso-wrap-distance-right:9pt;mso-wrap-distance-bottom:0;mso-position-horizontal:absolute;mso-position-horizontal-relative:text;mso-position-vertical:absolute;mso-position-vertical-relative:text;mso-width-percent:0;mso-width-relative:margin;v-text-anchor:top" o:gfxdata="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" stroked="f">
                 <v:textbox style="mso-fit-shape-to-text:t" inset="0,0,0,0">
                   <w:txbxContent>
                     <w:p>
@@ -1927,10 +1936,10 @@
             <v:path o:extrusionok="f" gradientshapeok="t" o:connecttype="rect"/>
             <o:lock v:ext="edit" aspectratio="t"/>
           </v:shapetype>
-          <v:shape id="_x0000_i1025" type="#_x0000_t75" alt="" style="width:290pt;height:147pt;mso-width-percent:0;mso-height-percent:0;mso-width-percent:0;mso-height-percent:0" o:ole="">
+          <v:shape id="_x0000_i1025" type="#_x0000_t75" alt="" style="width:289.85pt;height:147pt;mso-width-percent:0;mso-height-percent:0;mso-width-percent:0;mso-height-percent:0" o:ole="">
             <v:imagedata r:id="rId11" o:title=""/>
           </v:shape>
-          <o:OLEObject Type="Embed" ProgID="Visio.Drawing.15" ShapeID="_x0000_i1025" DrawAspect="Content" ObjectID="_1647524697" r:id="rId12"/>
+          <o:OLEObject Type="Embed" ProgID="Visio.Drawing.15" ShapeID="_x0000_i1025" DrawAspect="Content" ObjectID="_1647533502" r:id="rId12"/>
         </w:object>
       </w:r>
     </w:p>
@@ -1938,12 +1947,12 @@
       <w:pPr>
         <w:pStyle w:val="Heading2"/>
       </w:pPr>
-      <w:bookmarkStart w:id="2" w:name="_Ref36836985"/>
-      <w:bookmarkStart w:id="3" w:name="_Toc36910908"/>
+      <w:bookmarkStart w:id="2" w:name="_Toc36910908"/>
+      <w:bookmarkStart w:id="3" w:name="_Ref36836985"/>
       <w:r>
         <w:t>Motivation</w:t>
       </w:r>
-      <w:bookmarkEnd w:id="3"/>
+      <w:bookmarkEnd w:id="2"/>
     </w:p>
     <w:p>
       <w:r>
@@ -1968,12 +1977,12 @@
         <w:rPr>
           <w:rStyle w:val="Heading3Char"/>
         </w:rPr>
-      </w:r>
-      <w:r>
-        <w:rPr>
-          <w:rStyle w:val="Heading3Char"/>
-        </w:rPr>
         <w:instrText xml:space="preserve"> \* MERGEFORMAT </w:instrText>
+      </w:r>
+      <w:r>
+        <w:rPr>
+          <w:rStyle w:val="Heading3Char"/>
+        </w:rPr>
       </w:r>
       <w:r>
         <w:rPr>
@@ -2015,18 +2024,12 @@
         <w:rPr>
           <w:rStyle w:val="Heading3Char"/>
         </w:rPr>
-        <w:instrText xml:space="preserve"> REF TransferTransfoPaper \h </w:instrText>
-      </w:r>
-      <w:r>
-        <w:rPr>
-          <w:rStyle w:val="Heading3Char"/>
-        </w:rPr>
-      </w:r>
-      <w:r>
-        <w:rPr>
-          <w:rStyle w:val="Heading3Char"/>
-        </w:rPr>
-        <w:instrText xml:space="preserve"> \* MERGEFORMAT </w:instrText>
+        <w:instrText xml:space="preserve"> REF TransferTransfoPaper \h  \* MERGEFORMAT </w:instrText>
+      </w:r>
+      <w:r>
+        <w:rPr>
+          <w:rStyle w:val="Heading3Char"/>
+        </w:rPr>
       </w:r>
       <w:r>
         <w:rPr>
@@ -2034,11 +2037,19 @@
         </w:rPr>
         <w:fldChar w:fldCharType="separate"/>
       </w:r>
-      <w:r>
-        <w:rPr>
-          <w:rStyle w:val="Heading3Char"/>
-        </w:rPr>
-        <w:t>TransferTransfo: A Transfer Learning Approach for Neural Network Based Conversational Agents</w:t>
+      <w:proofErr w:type="spellStart"/>
+      <w:r>
+        <w:rPr>
+          <w:rStyle w:val="Heading3Char"/>
+        </w:rPr>
+        <w:t>TransferTransfo</w:t>
+      </w:r>
+      <w:proofErr w:type="spellEnd"/>
+      <w:r>
+        <w:rPr>
+          <w:rStyle w:val="Heading3Char"/>
+        </w:rPr>
+        <w:t>: A Transfer Learning Approach for Neural Network Based Conversational Agents</w:t>
       </w:r>
       <w:r>
         <w:rPr>
@@ -2065,18 +2076,12 @@
         <w:rPr>
           <w:rStyle w:val="Heading3Char"/>
         </w:rPr>
-        <w:instrText xml:space="preserve"> REF SpanBERT \h </w:instrText>
-      </w:r>
-      <w:r>
-        <w:rPr>
-          <w:rStyle w:val="Heading3Char"/>
-        </w:rPr>
-      </w:r>
-      <w:r>
-        <w:rPr>
-          <w:rStyle w:val="Heading3Char"/>
-        </w:rPr>
-        <w:instrText xml:space="preserve"> \* MERGEFORMAT </w:instrText>
+        <w:instrText xml:space="preserve"> REF SpanBERT \h  \* MERGEFORMAT </w:instrText>
+      </w:r>
+      <w:r>
+        <w:rPr>
+          <w:rStyle w:val="Heading3Char"/>
+        </w:rPr>
       </w:r>
       <w:r>
         <w:rPr>
@@ -2207,20 +2212,13 @@
           <w:rStyle w:val="Heading3Char"/>
           <w:i w:val="0"/>
         </w:rPr>
-        <w:instrText xml:space="preserve"> REF PersonalizingDialogueAgents \h </w:instrText>
+        <w:instrText xml:space="preserve"> REF PersonalizingDialogueAgents \h  \* MERGEFORMAT </w:instrText>
       </w:r>
       <w:r>
         <w:rPr>
           <w:rStyle w:val="Heading3Char"/>
           <w:i w:val="0"/>
         </w:rPr>
-      </w:r>
-      <w:r>
-        <w:rPr>
-          <w:rStyle w:val="Heading3Char"/>
-          <w:i w:val="0"/>
-        </w:rPr>
-        <w:instrText xml:space="preserve"> \* MERGEFORMAT </w:instrText>
       </w:r>
       <w:r>
         <w:rPr>
@@ -2301,12 +2299,12 @@
         <w:rPr>
           <w:rStyle w:val="Heading3Char"/>
         </w:rPr>
-      </w:r>
-      <w:r>
-        <w:rPr>
-          <w:rStyle w:val="Heading3Char"/>
-        </w:rPr>
         <w:instrText xml:space="preserve"> \* MERGEFORMAT </w:instrText>
+      </w:r>
+      <w:r>
+        <w:rPr>
+          <w:rStyle w:val="Heading3Char"/>
+        </w:rPr>
       </w:r>
       <w:r>
         <w:rPr>
@@ -2342,10 +2340,7 @@
         <w:fldChar w:fldCharType="begin"/>
       </w:r>
       <w:r>
-        <w:instrText xml:space="preserve"> REF OnlineMedicalChatbotPaper \h </w:instrText>
-      </w:r>
-      <w:r>
-        <w:instrText xml:space="preserve"> \* MERGEFORMAT </w:instrText>
+        <w:instrText xml:space="preserve"> REF OnlineMedicalChatbotPaper \h  \* MERGEFORMAT </w:instrText>
       </w:r>
       <w:r>
         <w:fldChar w:fldCharType="separate"/>
@@ -2363,15 +2358,92 @@
         <w:fldChar w:fldCharType="end"/>
       </w:r>
       <w:r>
-        <w:t xml:space="preserve"> helps examine the inner working of a real-world application of task-oriented QA system with knowledge graph and its system architecture with various NLP components.</w:t>
+        <w:t xml:space="preserve"> helps examine the inner working of a real-world application of task-oriented QA system with knowledge graph </w:t>
       </w:r>
     </w:p>
     <w:p>
+      <w:r>
+        <w:t>and its system architecture with various NLP components.</w:t>
+      </w:r>
+    </w:p>
+    <w:p/>
+    <w:p>
+      <w:pPr>
+        <w:rPr>
+          <w:b/>
+          <w:bCs/>
+        </w:rPr>
+      </w:pPr>
+      <w:r>
+        <w:rPr>
+          <w:b/>
+          <w:bCs/>
+          <w:highlight w:val="yellow"/>
+        </w:rPr>
+        <w:t xml:space="preserve">Mohan: the below is </w:t>
+      </w:r>
+      <w:proofErr w:type="spellStart"/>
+      <w:r>
+        <w:rPr>
+          <w:b/>
+          <w:bCs/>
+          <w:highlight w:val="yellow"/>
+        </w:rPr>
+        <w:t>the</w:t>
+      </w:r>
+      <w:proofErr w:type="spellEnd"/>
+      <w:r>
+        <w:rPr>
+          <w:b/>
+          <w:bCs/>
+          <w:highlight w:val="yellow"/>
+        </w:rPr>
+        <w:t xml:space="preserve"> problem that the four papers [6],[7],[8],[9] address.</w:t>
+      </w:r>
+      <w:r>
+        <w:rPr>
+          <w:b/>
+          <w:bCs/>
+          <w:highlight w:val="yellow"/>
+        </w:rPr>
+        <w:t xml:space="preserve"> Maybe we can use it for the motivation </w:t>
+      </w:r>
+      <w:r>
+        <w:rPr>
+          <w:b/>
+          <w:bCs/>
+        </w:rPr>
+        <w:t>?</w:t>
+      </w:r>
+    </w:p>
+    <w:p>
+      <w:pPr>
+        <w:rPr>
+          <w:b/>
+          <w:bCs/>
+        </w:rPr>
+      </w:pPr>
+    </w:p>
+    <w:p>
+      <w:r>
+        <w:t>Single-relation</w:t>
+      </w:r>
+      <w:r>
+        <w:t xml:space="preserve"> </w:t>
+      </w:r>
+      <w:r>
+        <w:t>(or simple) question answering is still far from perfect because the predicate of a question (also called relation pattern ) can be expressed in many different ways, the question 's subject ( also called entity mention ) can also be ambiguity by the context, typo, spaces .... These makes the problem to find the best match of the pair (pattern/mention) from the question to the triple (head, relation, tail) in the knowledge graph difficult.</w:t>
+      </w:r>
+    </w:p>
+    <w:p/>
+    <w:p/>
+    <w:p/>
+    <w:p>
       <w:pPr>
         <w:pStyle w:val="Heading2"/>
       </w:pPr>
       <w:bookmarkStart w:id="4" w:name="_Toc36910909"/>
-      <w:bookmarkEnd w:id="2"/>
+      <w:bookmarkEnd w:id="3"/>
       <w:r>
         <w:t>Problem/Task Definition</w:t>
       </w:r>
@@ -2407,12 +2479,12 @@
         <w:rPr>
           <w:rStyle w:val="Heading3Char"/>
         </w:rPr>
-      </w:r>
-      <w:r>
-        <w:rPr>
-          <w:rStyle w:val="Heading3Char"/>
-        </w:rPr>
         <w:instrText xml:space="preserve"> \* MERGEFORMAT </w:instrText>
+      </w:r>
+      <w:r>
+        <w:rPr>
+          <w:rStyle w:val="Heading3Char"/>
+        </w:rPr>
       </w:r>
       <w:r>
         <w:rPr>
@@ -2487,24 +2559,32 @@
         <w:rPr>
           <w:rStyle w:val="Heading3Char"/>
         </w:rPr>
-      </w:r>
-      <w:r>
-        <w:rPr>
-          <w:rStyle w:val="Heading3Char"/>
-        </w:rPr>
         <w:instrText xml:space="preserve"> \* MERGEFORMAT </w:instrText>
       </w:r>
       <w:r>
         <w:rPr>
           <w:rStyle w:val="Heading3Char"/>
         </w:rPr>
+      </w:r>
+      <w:r>
+        <w:rPr>
+          <w:rStyle w:val="Heading3Char"/>
+        </w:rPr>
         <w:fldChar w:fldCharType="separate"/>
       </w:r>
-      <w:r>
-        <w:rPr>
-          <w:rStyle w:val="Heading3Char"/>
-        </w:rPr>
-        <w:t>TransferTransfo: A Transfer Learning Approach for Neural Network Based Conversational Agents</w:t>
+      <w:proofErr w:type="spellStart"/>
+      <w:r>
+        <w:rPr>
+          <w:rStyle w:val="Heading3Char"/>
+        </w:rPr>
+        <w:t>TransferTransfo</w:t>
+      </w:r>
+      <w:proofErr w:type="spellEnd"/>
+      <w:r>
+        <w:rPr>
+          <w:rStyle w:val="Heading3Char"/>
+        </w:rPr>
+        <w:t>: A Transfer Learning Approach for Neural Network Based Conversational Agents</w:t>
       </w:r>
       <w:r>
         <w:rPr>
@@ -2537,12 +2617,12 @@
         <w:rPr>
           <w:rStyle w:val="Heading3Char"/>
         </w:rPr>
-      </w:r>
-      <w:r>
-        <w:rPr>
-          <w:rStyle w:val="Heading3Char"/>
-        </w:rPr>
         <w:instrText xml:space="preserve"> \* MERGEFORMAT </w:instrText>
+      </w:r>
+      <w:r>
+        <w:rPr>
+          <w:rStyle w:val="Heading3Char"/>
+        </w:rPr>
       </w:r>
       <w:r>
         <w:rPr>
@@ -2610,12 +2690,12 @@
         <w:rPr>
           <w:rStyle w:val="Heading3Char"/>
         </w:rPr>
-      </w:r>
-      <w:r>
-        <w:rPr>
-          <w:rStyle w:val="Heading3Char"/>
-        </w:rPr>
         <w:instrText xml:space="preserve"> \* MERGEFORMAT </w:instrText>
+      </w:r>
+      <w:r>
+        <w:rPr>
+          <w:rStyle w:val="Heading3Char"/>
+        </w:rPr>
       </w:r>
       <w:r>
         <w:rPr>
@@ -2651,6 +2731,7 @@
     <w:p/>
     <w:p>
       <w:r>
+        <w:lastRenderedPageBreak/>
         <w:t xml:space="preserve">Answers Baseline for Q&amp;A with knowledge graph has not been explored adequately and it is unclear how much Neural Networks techniques actually help.   </w:t>
       </w:r>
       <w:r>
@@ -2669,12 +2750,12 @@
         <w:rPr>
           <w:rStyle w:val="Heading3Char"/>
         </w:rPr>
-      </w:r>
-      <w:r>
-        <w:rPr>
-          <w:rStyle w:val="Heading3Char"/>
-        </w:rPr>
         <w:instrText xml:space="preserve"> \* MERGEFORMAT </w:instrText>
+      </w:r>
+      <w:r>
+        <w:rPr>
+          <w:rStyle w:val="Heading3Char"/>
+        </w:rPr>
       </w:r>
       <w:r>
         <w:rPr>
@@ -2764,10 +2845,7 @@
         <w:fldChar w:fldCharType="begin"/>
       </w:r>
       <w:r>
-        <w:instrText xml:space="preserve"> REF OnlineMedicalChatbotPaper \h </w:instrText>
-      </w:r>
-      <w:r>
-        <w:instrText xml:space="preserve"> \* MERGEFORMAT </w:instrText>
+        <w:instrText xml:space="preserve"> REF OnlineMedicalChatbotPaper \h  \* MERGEFORMAT </w:instrText>
       </w:r>
       <w:r>
         <w:fldChar w:fldCharType="separate"/>
@@ -2828,7 +2906,6 @@
           <w:sz w:val="20"/>
           <w:szCs w:val="20"/>
         </w:rPr>
-        <w:lastRenderedPageBreak/>
         <w:t xml:space="preserve">A simple semantic parser tailored to single-relation questions, powered by advanced semantic similarity models to handle the paraphrase issue is used </w:t>
       </w:r>
       <w:r>
@@ -2856,12 +2933,12 @@
         <w:rPr>
           <w:rStyle w:val="Heading3Char"/>
         </w:rPr>
-      </w:r>
-      <w:r>
-        <w:rPr>
-          <w:rStyle w:val="Heading3Char"/>
-        </w:rPr>
         <w:instrText xml:space="preserve"> \* MERGEFORMAT </w:instrText>
+      </w:r>
+      <w:r>
+        <w:rPr>
+          <w:rStyle w:val="Heading3Char"/>
+        </w:rPr>
       </w:r>
       <w:r>
         <w:rPr>
@@ -2909,59 +2986,102 @@
         <w:t>.</w:t>
       </w:r>
     </w:p>
-    <w:p/>
     <w:p>
-      <w:r>
-        <w:rPr>
-          <w:rStyle w:val="Heading3Char"/>
-        </w:rPr>
-        <w:fldChar w:fldCharType="begin"/>
-      </w:r>
-      <w:r>
-        <w:rPr>
-          <w:rStyle w:val="Heading3Char"/>
-        </w:rPr>
-        <w:instrText xml:space="preserve"> REF SimpleQAbyAttentiveCNN \h </w:instrText>
-      </w:r>
-      <w:r>
-        <w:rPr>
-          <w:rStyle w:val="Heading3Char"/>
-        </w:rPr>
-      </w:r>
-      <w:r>
-        <w:rPr>
-          <w:rStyle w:val="Heading3Char"/>
-        </w:rPr>
-        <w:instrText xml:space="preserve"> \* MERGEFORMAT </w:instrText>
-      </w:r>
-      <w:r>
-        <w:rPr>
-          <w:rStyle w:val="Heading3Char"/>
-        </w:rPr>
-        <w:fldChar w:fldCharType="separate"/>
-      </w:r>
-      <w:r>
-        <w:rPr>
-          <w:rStyle w:val="Heading3Char"/>
-        </w:rPr>
-        <w:t>Simple Question Answering by Attentive Convolutional Neural Network</w:t>
-      </w:r>
-      <w:r>
-        <w:rPr>
-          <w:rStyle w:val="Heading3Char"/>
-        </w:rPr>
-        <w:fldChar w:fldCharType="end"/>
-      </w:r>
-      <w:r>
-        <w:t xml:space="preserve"> proposes</w:t>
-      </w:r>
-      <w:r>
-        <w:t xml:space="preserve"> character-level and word-level convolutional neural networks to improve the accuracy when matching single subject and predicate questions (simple questions) with facts from Freebase.</w:t>
+      <w:pPr>
+        <w:rPr>
+          <w:rFonts w:cs="Calibri"/>
+          <w:color w:val="000000"/>
+          <w:sz w:val="20"/>
+          <w:szCs w:val="20"/>
+        </w:rPr>
+      </w:pPr>
+    </w:p>
+    <w:p>
+      <w:pPr>
+        <w:rPr>
+          <w:rFonts w:cs="Calibri"/>
+          <w:color w:val="000000"/>
+          <w:sz w:val="20"/>
+          <w:szCs w:val="20"/>
+        </w:rPr>
+      </w:pPr>
+      <w:r>
+        <w:rPr>
+          <w:rFonts w:cs="Calibri"/>
+          <w:color w:val="000000"/>
+        </w:rPr>
+        <w:t>Semantic Parsing for Single-Relation Question Answering</w:t>
+      </w:r>
+      <w:r>
+        <w:rPr>
+          <w:rFonts w:cs="Calibri"/>
+          <w:color w:val="000000"/>
+        </w:rPr>
+        <w:t xml:space="preserve"> proposes a</w:t>
+      </w:r>
+      <w:r>
+        <w:rPr>
+          <w:rFonts w:cs="Calibri"/>
+          <w:color w:val="000000"/>
+          <w:sz w:val="20"/>
+          <w:szCs w:val="20"/>
+        </w:rPr>
+        <w:t xml:space="preserve"> simple semantic parser tailored to single-relation questions, powered by advanced semantic similarity models to handle the paraphrase issue is used to find best match answer from the KB</w:t>
       </w:r>
     </w:p>
     <w:p/>
     <w:p>
       <w:r>
+        <w:rPr>
+          <w:rStyle w:val="Heading3Char"/>
+        </w:rPr>
+        <w:fldChar w:fldCharType="begin"/>
+      </w:r>
+      <w:r>
+        <w:rPr>
+          <w:rStyle w:val="Heading3Char"/>
+        </w:rPr>
+        <w:instrText xml:space="preserve"> REF SimpleQAbyAttentiveCNN \h </w:instrText>
+      </w:r>
+      <w:r>
+        <w:rPr>
+          <w:rStyle w:val="Heading3Char"/>
+        </w:rPr>
+        <w:instrText xml:space="preserve"> \* MERGEFORMAT </w:instrText>
+      </w:r>
+      <w:r>
+        <w:rPr>
+          <w:rStyle w:val="Heading3Char"/>
+        </w:rPr>
+      </w:r>
+      <w:r>
+        <w:rPr>
+          <w:rStyle w:val="Heading3Char"/>
+        </w:rPr>
+        <w:fldChar w:fldCharType="separate"/>
+      </w:r>
+      <w:r>
+        <w:rPr>
+          <w:rStyle w:val="Heading3Char"/>
+        </w:rPr>
+        <w:t>Simple Question Answering by Attentive Convolutional Neural Network</w:t>
+      </w:r>
+      <w:r>
+        <w:rPr>
+          <w:rStyle w:val="Heading3Char"/>
+        </w:rPr>
+        <w:fldChar w:fldCharType="end"/>
+      </w:r>
+      <w:r>
+        <w:t xml:space="preserve"> proposes</w:t>
+      </w:r>
+      <w:r>
+        <w:t xml:space="preserve"> character-level and word-level convolutional neural networks to improve the accuracy when matching single subject and predicate questions (simple questions) with facts from Freebase.</w:t>
+      </w:r>
+    </w:p>
+    <w:p/>
+    <w:p>
+      <w:r>
         <w:t>R</w:t>
       </w:r>
       <w:r>
@@ -2986,12 +3106,12 @@
         <w:rPr>
           <w:rStyle w:val="Heading3Char"/>
         </w:rPr>
-      </w:r>
-      <w:r>
-        <w:rPr>
-          <w:rStyle w:val="Heading3Char"/>
-        </w:rPr>
         <w:instrText xml:space="preserve"> \* MERGEFORMAT </w:instrText>
+      </w:r>
+      <w:r>
+        <w:rPr>
+          <w:rStyle w:val="Heading3Char"/>
+        </w:rPr>
       </w:r>
       <w:r>
         <w:rPr>
@@ -3053,12 +3173,12 @@
         <w:rPr>
           <w:rStyle w:val="Heading3Char"/>
         </w:rPr>
-      </w:r>
-      <w:r>
-        <w:rPr>
-          <w:rStyle w:val="Heading3Char"/>
-        </w:rPr>
         <w:instrText xml:space="preserve"> \* MERGEFORMAT </w:instrText>
+      </w:r>
+      <w:r>
+        <w:rPr>
+          <w:rStyle w:val="Heading3Char"/>
+        </w:rPr>
       </w:r>
       <w:r>
         <w:rPr>
@@ -3187,24 +3307,32 @@
         <w:rPr>
           <w:rStyle w:val="Heading3Char"/>
         </w:rPr>
-      </w:r>
-      <w:r>
-        <w:rPr>
-          <w:rStyle w:val="Heading3Char"/>
-        </w:rPr>
         <w:instrText xml:space="preserve"> \* MERGEFORMAT </w:instrText>
       </w:r>
       <w:r>
         <w:rPr>
           <w:rStyle w:val="Heading3Char"/>
         </w:rPr>
+      </w:r>
+      <w:r>
+        <w:rPr>
+          <w:rStyle w:val="Heading3Char"/>
+        </w:rPr>
         <w:fldChar w:fldCharType="separate"/>
       </w:r>
-      <w:r>
-        <w:rPr>
-          <w:rStyle w:val="Heading3Char"/>
-        </w:rPr>
-        <w:t>TransferTransfo: A Transfer Learning Approach for Neural Network Based Conversational Agents</w:t>
+      <w:proofErr w:type="spellStart"/>
+      <w:r>
+        <w:rPr>
+          <w:rStyle w:val="Heading3Char"/>
+        </w:rPr>
+        <w:t>TransferTransfo</w:t>
+      </w:r>
+      <w:proofErr w:type="spellEnd"/>
+      <w:r>
+        <w:rPr>
+          <w:rStyle w:val="Heading3Char"/>
+        </w:rPr>
+        <w:t>: A Transfer Learning Approach for Neural Network Based Conversational Agents</w:t>
       </w:r>
       <w:r>
         <w:rPr>
@@ -3254,6 +3382,7 @@
         <w:rPr>
           <w:rStyle w:val="Heading3Char"/>
         </w:rPr>
+        <w:lastRenderedPageBreak/>
         <w:fldChar w:fldCharType="begin"/>
       </w:r>
       <w:r>
@@ -3266,12 +3395,12 @@
         <w:rPr>
           <w:rStyle w:val="Heading3Char"/>
         </w:rPr>
-      </w:r>
-      <w:r>
-        <w:rPr>
-          <w:rStyle w:val="Heading3Char"/>
-        </w:rPr>
         <w:instrText xml:space="preserve"> \* MERGEFORMAT </w:instrText>
+      </w:r>
+      <w:r>
+        <w:rPr>
+          <w:rStyle w:val="Heading3Char"/>
+        </w:rPr>
       </w:r>
       <w:r>
         <w:rPr>
@@ -3353,12 +3482,12 @@
         <w:rPr>
           <w:rStyle w:val="Heading3Char"/>
         </w:rPr>
-      </w:r>
-      <w:r>
-        <w:rPr>
-          <w:rStyle w:val="Heading3Char"/>
-        </w:rPr>
         <w:instrText xml:space="preserve"> \* MERGEFORMAT </w:instrText>
+      </w:r>
+      <w:r>
+        <w:rPr>
+          <w:rStyle w:val="Heading3Char"/>
+        </w:rPr>
       </w:r>
       <w:r>
         <w:rPr>
@@ -3403,7 +3532,6 @@
     <w:p/>
     <w:p>
       <w:r>
-        <w:lastRenderedPageBreak/>
         <w:t xml:space="preserve">On SIMPLEQUESTION dataset, </w:t>
       </w:r>
       <w:r>
@@ -3440,10 +3568,7 @@
         <w:fldChar w:fldCharType="begin"/>
       </w:r>
       <w:r>
-        <w:instrText xml:space="preserve"> REF OnlineMedicalChatbotPaper \h </w:instrText>
-      </w:r>
-      <w:r>
-        <w:instrText xml:space="preserve"> \* MERGEFORMAT </w:instrText>
+        <w:instrText xml:space="preserve"> REF OnlineMedicalChatbotPaper \h  \* MERGEFORMAT </w:instrText>
       </w:r>
       <w:r>
         <w:fldChar w:fldCharType="separate"/>
@@ -3537,36 +3662,24 @@
         <w:rPr>
           <w:rStyle w:val="Heading3Char"/>
         </w:rPr>
-      </w:r>
-      <w:r>
-        <w:rPr>
-          <w:rStyle w:val="Heading3Char"/>
-        </w:rPr>
         <w:instrText xml:space="preserve"> \* MERGEFORMAT </w:instrText>
       </w:r>
       <w:r>
         <w:rPr>
           <w:rStyle w:val="Heading3Char"/>
         </w:rPr>
+      </w:r>
+      <w:r>
+        <w:rPr>
+          <w:rStyle w:val="Heading3Char"/>
+        </w:rPr>
         <w:fldChar w:fldCharType="separate"/>
       </w:r>
       <w:r>
         <w:rPr>
           <w:rStyle w:val="Heading3Char"/>
         </w:rPr>
-        <w:t>Semantic Pa</w:t>
-      </w:r>
-      <w:r>
-        <w:rPr>
-          <w:rStyle w:val="Heading3Char"/>
-        </w:rPr>
-        <w:t>r</w:t>
-      </w:r>
-      <w:r>
-        <w:rPr>
-          <w:rStyle w:val="Heading3Char"/>
-        </w:rPr>
-        <w:t>sing for Single-Relation Question Answering</w:t>
+        <w:t>Semantic Parsing for Single-Relation Question Answering</w:t>
       </w:r>
       <w:r>
         <w:rPr>
@@ -3769,10 +3882,7 @@
     </w:p>
     <w:p>
       <w:r>
-        <w:t xml:space="preserve">To improve the simple QA problem, </w:t>
-      </w:r>
-      <w:r>
-        <w:t xml:space="preserve">authors of </w:t>
+        <w:t xml:space="preserve">To improve the simple QA problem, authors of </w:t>
       </w:r>
       <w:r>
         <w:rPr>
@@ -3790,17 +3900,17 @@
         <w:rPr>
           <w:rStyle w:val="Heading3Char"/>
         </w:rPr>
-      </w:r>
-      <w:r>
-        <w:rPr>
-          <w:rStyle w:val="Heading3Char"/>
-        </w:rPr>
         <w:instrText xml:space="preserve"> \* MERGEFORMAT </w:instrText>
       </w:r>
       <w:r>
         <w:rPr>
           <w:rStyle w:val="Heading3Char"/>
         </w:rPr>
+      </w:r>
+      <w:r>
+        <w:rPr>
+          <w:rStyle w:val="Heading3Char"/>
+        </w:rPr>
         <w:fldChar w:fldCharType="separate"/>
       </w:r>
       <w:r>
@@ -3832,13 +3942,7 @@
       </w:r>
       <w:proofErr w:type="spellEnd"/>
       <w:r>
-        <w:t xml:space="preserve"> question set.</w:t>
-      </w:r>
-      <w:r>
-        <w:t xml:space="preserve"> </w:t>
-      </w:r>
-      <w:r>
-        <w:t>Their model shows better performance on the simple QA system as well as the predicate classification.</w:t>
+        <w:t xml:space="preserve"> question set. Their model shows better performance on the simple QA system as well as the predicate classification.</w:t>
       </w:r>
     </w:p>
     <w:p>
@@ -3851,10 +3955,7 @@
     </w:p>
     <w:p>
       <w:r>
-        <w:t xml:space="preserve">Using the embedding word representations for the KG, the research </w:t>
-      </w:r>
-      <w:r>
-        <w:t xml:space="preserve">proposed in </w:t>
+        <w:t xml:space="preserve">Using the embedding word representations for the KG, the research proposed in </w:t>
       </w:r>
       <w:r>
         <w:rPr>
@@ -3872,17 +3973,17 @@
         <w:rPr>
           <w:rStyle w:val="Heading3Char"/>
         </w:rPr>
-      </w:r>
-      <w:r>
-        <w:rPr>
-          <w:rStyle w:val="Heading3Char"/>
-        </w:rPr>
         <w:instrText xml:space="preserve"> \* MERGEFORMAT </w:instrText>
       </w:r>
       <w:r>
         <w:rPr>
           <w:rStyle w:val="Heading3Char"/>
         </w:rPr>
+      </w:r>
+      <w:r>
+        <w:rPr>
+          <w:rStyle w:val="Heading3Char"/>
+        </w:rPr>
         <w:fldChar w:fldCharType="separate"/>
       </w:r>
       <w:r>
@@ -3898,10 +3999,7 @@
         <w:fldChar w:fldCharType="end"/>
       </w:r>
       <w:r>
-        <w:t xml:space="preserve"> </w:t>
-      </w:r>
-      <w:r>
-        <w:t xml:space="preserve">can handle questions that have entities and predicates different from the ones in the training data by finding the closest entity and relation candidates. The embeddings also preserve the sentence structure and relation information which helps better predictions of predicate and entities from the KG. The model uses an attention-based </w:t>
+        <w:t xml:space="preserve"> can handle questions that have entities and predicates different from the ones in the training data by finding the closest entity and relation candidates. The embeddings also preserve the sentence structure and relation information which helps better predictions of predicate and entities from the KG. The model uses an attention-based </w:t>
       </w:r>
       <w:proofErr w:type="spellStart"/>
       <w:r>
@@ -3909,7 +4007,11 @@
       </w:r>
       <w:proofErr w:type="spellEnd"/>
       <w:r>
-        <w:t xml:space="preserve"> to calculate the representations of the predicate and head entity.  Instead of searching all the head entities in the KG which consumes time, a head entity detection model is used to select successive tokens in the question as the name of the head entity.  A special distance function is used to find the final triple as the answer for the question.  The model runs on two Freebase subsets FB2M, FB5M and the </w:t>
+        <w:t xml:space="preserve"> to calculate the representations of the predicate and head entity.  Instead of searching all the head entities in the KG which consumes time, a head entity detection model is used to select successive tokens in the question as the name of the head entity.  A special distance function is used to find the </w:t>
+      </w:r>
+      <w:r>
+        <w:lastRenderedPageBreak/>
+        <w:t xml:space="preserve">final triple as the answer for the question.  The model runs on two Freebase subsets FB2M, FB5M and the </w:t>
       </w:r>
       <w:proofErr w:type="spellStart"/>
       <w:r>
@@ -3917,13 +4019,7 @@
       </w:r>
       <w:proofErr w:type="spellEnd"/>
       <w:r>
-        <w:t xml:space="preserve"> question set</w:t>
-      </w:r>
-      <w:r>
-        <w:t xml:space="preserve">. </w:t>
-      </w:r>
-      <w:r>
-        <w:t>Experiments show this model has better performance than all state-of-the-art method.</w:t>
+        <w:t xml:space="preserve"> question set. Experiments show this model has better performance than all state-of-the-art method.</w:t>
       </w:r>
     </w:p>
     <w:p>
@@ -3969,12 +4065,12 @@
         <w:rPr>
           <w:rStyle w:val="Heading3Char"/>
         </w:rPr>
-      </w:r>
-      <w:r>
-        <w:rPr>
-          <w:rStyle w:val="Heading3Char"/>
-        </w:rPr>
         <w:instrText xml:space="preserve"> \* MERGEFORMAT </w:instrText>
+      </w:r>
+      <w:r>
+        <w:rPr>
+          <w:rStyle w:val="Heading3Char"/>
+        </w:rPr>
       </w:r>
       <w:r>
         <w:rPr>
@@ -4043,7 +4139,6 @@
     <w:p/>
     <w:p>
       <w:r>
-        <w:lastRenderedPageBreak/>
         <w:t xml:space="preserve">Optimal settings and hyper parameters still need to be identified for the current transformer model chosen in </w:t>
       </w:r>
       <w:r>
@@ -4062,24 +4157,32 @@
         <w:rPr>
           <w:rStyle w:val="Heading3Char"/>
         </w:rPr>
-      </w:r>
-      <w:r>
-        <w:rPr>
-          <w:rStyle w:val="Heading3Char"/>
-        </w:rPr>
         <w:instrText xml:space="preserve"> \* MERGEFORMAT </w:instrText>
       </w:r>
       <w:r>
         <w:rPr>
           <w:rStyle w:val="Heading3Char"/>
         </w:rPr>
+      </w:r>
+      <w:r>
+        <w:rPr>
+          <w:rStyle w:val="Heading3Char"/>
+        </w:rPr>
         <w:fldChar w:fldCharType="separate"/>
       </w:r>
-      <w:r>
-        <w:rPr>
-          <w:rStyle w:val="Heading3Char"/>
-        </w:rPr>
-        <w:t>TransferTransfo: A Transfer Learning Approach for Neural Network Based Conversational Agents</w:t>
+      <w:proofErr w:type="spellStart"/>
+      <w:r>
+        <w:rPr>
+          <w:rStyle w:val="Heading3Char"/>
+        </w:rPr>
+        <w:t>TransferTransfo</w:t>
+      </w:r>
+      <w:proofErr w:type="spellEnd"/>
+      <w:r>
+        <w:rPr>
+          <w:rStyle w:val="Heading3Char"/>
+        </w:rPr>
+        <w:t>: A Transfer Learning Approach for Neural Network Based Conversational Agents</w:t>
       </w:r>
       <w:r>
         <w:rPr>
@@ -4118,12 +4221,12 @@
         <w:rPr>
           <w:rStyle w:val="Heading3Char"/>
         </w:rPr>
-      </w:r>
-      <w:r>
-        <w:rPr>
-          <w:rStyle w:val="Heading3Char"/>
-        </w:rPr>
         <w:instrText xml:space="preserve"> \* MERGEFORMAT </w:instrText>
+      </w:r>
+      <w:r>
+        <w:rPr>
+          <w:rStyle w:val="Heading3Char"/>
+        </w:rPr>
       </w:r>
       <w:r>
         <w:rPr>
@@ -4228,12 +4331,12 @@
         <w:rPr>
           <w:rStyle w:val="Heading3Char"/>
         </w:rPr>
-      </w:r>
-      <w:r>
-        <w:rPr>
-          <w:rStyle w:val="Heading3Char"/>
-        </w:rPr>
         <w:instrText xml:space="preserve"> \* MERGEFORMAT </w:instrText>
+      </w:r>
+      <w:r>
+        <w:rPr>
+          <w:rStyle w:val="Heading3Char"/>
+        </w:rPr>
       </w:r>
       <w:r>
         <w:rPr>
@@ -4280,10 +4383,7 @@
         <w:fldChar w:fldCharType="begin"/>
       </w:r>
       <w:r>
-        <w:instrText xml:space="preserve"> REF OnlineMedicalChatbotPaper \h </w:instrText>
-      </w:r>
-      <w:r>
-        <w:instrText xml:space="preserve"> \* MERGEFORMAT </w:instrText>
+        <w:instrText xml:space="preserve"> REF OnlineMedicalChatbotPaper \h  \* MERGEFORMAT </w:instrText>
       </w:r>
       <w:r>
         <w:fldChar w:fldCharType="separate"/>
@@ -4367,12 +4467,12 @@
         <w:rPr>
           <w:rStyle w:val="Heading3Char"/>
         </w:rPr>
-      </w:r>
-      <w:r>
-        <w:rPr>
-          <w:rStyle w:val="Heading3Char"/>
-        </w:rPr>
         <w:instrText xml:space="preserve"> \* MERGEFORMAT </w:instrText>
+      </w:r>
+      <w:r>
+        <w:rPr>
+          <w:rStyle w:val="Heading3Char"/>
+        </w:rPr>
       </w:r>
       <w:r>
         <w:rPr>
@@ -4653,12 +4753,12 @@
         <w:rPr>
           <w:rStyle w:val="Heading3Char"/>
         </w:rPr>
-      </w:r>
-      <w:r>
-        <w:rPr>
-          <w:rStyle w:val="Heading3Char"/>
-        </w:rPr>
         <w:instrText xml:space="preserve"> \* MERGEFORMAT </w:instrText>
+      </w:r>
+      <w:r>
+        <w:rPr>
+          <w:rStyle w:val="Heading3Char"/>
+        </w:rPr>
       </w:r>
       <w:r>
         <w:rPr>
@@ -4732,6 +4832,7 @@
           <w:iCs w:val="0"/>
           <w:color w:val="auto"/>
         </w:rPr>
+        <w:lastRenderedPageBreak/>
         <w:t xml:space="preserve">Three main factors </w:t>
       </w:r>
       <w:r>
@@ -4759,12 +4860,12 @@
         <w:rPr>
           <w:rStyle w:val="Heading3Char"/>
         </w:rPr>
-      </w:r>
-      <w:r>
-        <w:rPr>
-          <w:rStyle w:val="Heading3Char"/>
-        </w:rPr>
         <w:instrText xml:space="preserve"> \* MERGEFORMAT </w:instrText>
+      </w:r>
+      <w:r>
+        <w:rPr>
+          <w:rStyle w:val="Heading3Char"/>
+        </w:rPr>
       </w:r>
       <w:r>
         <w:rPr>
@@ -4853,19 +4954,17 @@
           <w:iCs w:val="0"/>
           <w:color w:val="auto"/>
         </w:rPr>
-        <w:t xml:space="preserve"> function to measure the distance between the pattern/mention of the question and the relation/entity of the triples from the KG. Based on these, some future works may be :</w:t>
-      </w:r>
-    </w:p>
-    <w:p>
-      <w:pPr>
-        <w:pStyle w:val="Heading4"/>
+        <w:t xml:space="preserve"> function to measure the distance between the pattern/mention of the question and the relation/entity of the triples from the KG. Based on these, some future works</w:t>
+      </w:r>
+      <w:r>
         <w:rPr>
           <w:rFonts w:ascii="Calibri" w:eastAsia="Times New Roman" w:hAnsi="Calibri" w:cs="Times New Roman"/>
           <w:i w:val="0"/>
           <w:iCs w:val="0"/>
           <w:color w:val="auto"/>
         </w:rPr>
-      </w:pPr>
+        <w:t xml:space="preserve"> may possibly</w:t>
+      </w:r>
       <w:r>
         <w:rPr>
           <w:rFonts w:ascii="Calibri" w:eastAsia="Times New Roman" w:hAnsi="Calibri" w:cs="Times New Roman"/>
@@ -4873,19 +4972,17 @@
           <w:iCs w:val="0"/>
           <w:color w:val="auto"/>
         </w:rPr>
-        <w:t>- change from Glove embedding representation to others such as Bert</w:t>
-      </w:r>
-    </w:p>
-    <w:p>
-      <w:pPr>
-        <w:pStyle w:val="Heading4"/>
+        <w:t xml:space="preserve"> be</w:t>
+      </w:r>
+      <w:r>
         <w:rPr>
           <w:rFonts w:ascii="Calibri" w:eastAsia="Times New Roman" w:hAnsi="Calibri" w:cs="Times New Roman"/>
           <w:i w:val="0"/>
           <w:iCs w:val="0"/>
           <w:color w:val="auto"/>
         </w:rPr>
-      </w:pPr>
+        <w:t xml:space="preserve"> to</w:t>
+      </w:r>
       <w:r>
         <w:rPr>
           <w:rFonts w:ascii="Calibri" w:eastAsia="Times New Roman" w:hAnsi="Calibri" w:cs="Times New Roman"/>
@@ -4893,9 +4990,8 @@
           <w:iCs w:val="0"/>
           <w:color w:val="auto"/>
         </w:rPr>
-        <w:t xml:space="preserve">- replace the </w:t>
-      </w:r>
-      <w:proofErr w:type="spellStart"/>
+        <w:t xml:space="preserve"> change from Glove embedding representation to others such as Bert</w:t>
+      </w:r>
       <w:r>
         <w:rPr>
           <w:rFonts w:ascii="Calibri" w:eastAsia="Times New Roman" w:hAnsi="Calibri" w:cs="Times New Roman"/>
@@ -4903,9 +4999,8 @@
           <w:iCs w:val="0"/>
           <w:color w:val="auto"/>
         </w:rPr>
-        <w:t>BiLSTM</w:t>
-      </w:r>
-      <w:proofErr w:type="spellEnd"/>
+        <w:t xml:space="preserve">, to </w:t>
+      </w:r>
       <w:r>
         <w:rPr>
           <w:rFonts w:ascii="Calibri" w:eastAsia="Times New Roman" w:hAnsi="Calibri" w:cs="Times New Roman"/>
@@ -4913,19 +5008,19 @@
           <w:iCs w:val="0"/>
           <w:color w:val="auto"/>
         </w:rPr>
-        <w:t xml:space="preserve"> with transformers to better have similarity and word paraphrase,</w:t>
-      </w:r>
-    </w:p>
-    <w:p>
-      <w:pPr>
-        <w:pStyle w:val="Heading4"/>
+        <w:t xml:space="preserve"> replace the </w:t>
+      </w:r>
+      <w:proofErr w:type="spellStart"/>
+      <w:r>
         <w:rPr>
           <w:rFonts w:ascii="Calibri" w:eastAsia="Times New Roman" w:hAnsi="Calibri" w:cs="Times New Roman"/>
           <w:i w:val="0"/>
           <w:iCs w:val="0"/>
           <w:color w:val="auto"/>
         </w:rPr>
-      </w:pPr>
+        <w:t>BiLSTM</w:t>
+      </w:r>
+      <w:proofErr w:type="spellEnd"/>
       <w:r>
         <w:rPr>
           <w:rFonts w:ascii="Calibri" w:eastAsia="Times New Roman" w:hAnsi="Calibri" w:cs="Times New Roman"/>
@@ -4933,7 +5028,7 @@
           <w:iCs w:val="0"/>
           <w:color w:val="auto"/>
         </w:rPr>
-        <w:t>- tune the distance function</w:t>
+        <w:t xml:space="preserve"> with transformers to better have similarity and word paraphrase</w:t>
       </w:r>
       <w:r>
         <w:rPr>
@@ -4942,6 +5037,42 @@
           <w:iCs w:val="0"/>
           <w:color w:val="auto"/>
         </w:rPr>
+        <w:t>s</w:t>
+      </w:r>
+      <w:r>
+        <w:rPr>
+          <w:rFonts w:ascii="Calibri" w:eastAsia="Times New Roman" w:hAnsi="Calibri" w:cs="Times New Roman"/>
+          <w:i w:val="0"/>
+          <w:iCs w:val="0"/>
+          <w:color w:val="auto"/>
+        </w:rPr>
+        <w:t>,</w:t>
+      </w:r>
+      <w:r>
+        <w:rPr>
+          <w:rFonts w:ascii="Calibri" w:eastAsia="Times New Roman" w:hAnsi="Calibri" w:cs="Times New Roman"/>
+          <w:i w:val="0"/>
+          <w:iCs w:val="0"/>
+          <w:color w:val="auto"/>
+        </w:rPr>
+        <w:t xml:space="preserve"> or to</w:t>
+      </w:r>
+      <w:r>
+        <w:rPr>
+          <w:rFonts w:ascii="Calibri" w:eastAsia="Times New Roman" w:hAnsi="Calibri" w:cs="Times New Roman"/>
+          <w:i w:val="0"/>
+          <w:iCs w:val="0"/>
+          <w:color w:val="auto"/>
+        </w:rPr>
+        <w:t xml:space="preserve"> tune the distance function</w:t>
+      </w:r>
+      <w:r>
+        <w:rPr>
+          <w:rFonts w:ascii="Calibri" w:eastAsia="Times New Roman" w:hAnsi="Calibri" w:cs="Times New Roman"/>
+          <w:i w:val="0"/>
+          <w:iCs w:val="0"/>
+          <w:color w:val="auto"/>
+        </w:rPr>
         <w:t xml:space="preserve">. </w:t>
       </w:r>
     </w:p>
@@ -4981,17 +5112,17 @@
         <w:rPr>
           <w:rStyle w:val="Heading3Char"/>
         </w:rPr>
-      </w:r>
-      <w:r>
-        <w:rPr>
-          <w:rStyle w:val="Heading3Char"/>
-        </w:rPr>
         <w:instrText xml:space="preserve"> \* MERGEFORMAT </w:instrText>
       </w:r>
       <w:r>
         <w:rPr>
           <w:rStyle w:val="Heading3Char"/>
         </w:rPr>
+      </w:r>
+      <w:r>
+        <w:rPr>
+          <w:rStyle w:val="Heading3Char"/>
+        </w:rPr>
         <w:fldChar w:fldCharType="separate"/>
       </w:r>
       <w:r>
@@ -5010,11 +5141,7 @@
         <w:t xml:space="preserve"> </w:t>
       </w:r>
       <w:r>
-        <w:t xml:space="preserve">focuses on effectively reducing the training time associated with a large corpus by using the attention mechanism and facilitating the parallelization of the computation required for training. The tasks </w:t>
-      </w:r>
-      <w:r>
-        <w:lastRenderedPageBreak/>
-        <w:t xml:space="preserve">used for evaluating the performance of the model are machine translation and constituency parsing. The inherent architecture involves both an encoder and a decoder. </w:t>
+        <w:t xml:space="preserve">focuses on effectively reducing the training time associated with a large corpus by using the attention mechanism and facilitating the parallelization of the computation required for training. The tasks used for evaluating the performance of the model are machine translation and constituency parsing. The inherent architecture involves both an encoder and a decoder. </w:t>
       </w:r>
     </w:p>
     <w:p>
@@ -5042,12 +5169,12 @@
         <w:rPr>
           <w:rStyle w:val="Heading3Char"/>
         </w:rPr>
-      </w:r>
-      <w:r>
-        <w:rPr>
-          <w:rStyle w:val="Heading3Char"/>
-        </w:rPr>
         <w:instrText xml:space="preserve"> \* MERGEFORMAT </w:instrText>
+      </w:r>
+      <w:r>
+        <w:rPr>
+          <w:rStyle w:val="Heading3Char"/>
+        </w:rPr>
       </w:r>
       <w:r>
         <w:rPr>
@@ -5107,24 +5234,32 @@
         <w:rPr>
           <w:rStyle w:val="Heading3Char"/>
         </w:rPr>
-      </w:r>
-      <w:r>
-        <w:rPr>
-          <w:rStyle w:val="Heading3Char"/>
-        </w:rPr>
         <w:instrText xml:space="preserve"> \* MERGEFORMAT </w:instrText>
       </w:r>
       <w:r>
         <w:rPr>
           <w:rStyle w:val="Heading3Char"/>
         </w:rPr>
+      </w:r>
+      <w:r>
+        <w:rPr>
+          <w:rStyle w:val="Heading3Char"/>
+        </w:rPr>
         <w:fldChar w:fldCharType="separate"/>
       </w:r>
-      <w:r>
-        <w:rPr>
-          <w:rStyle w:val="Heading3Char"/>
-        </w:rPr>
-        <w:t>TransferTransfo: A Transfer Learning Approach for Neural Network Based Conversational Agents</w:t>
+      <w:proofErr w:type="spellStart"/>
+      <w:r>
+        <w:rPr>
+          <w:rStyle w:val="Heading3Char"/>
+        </w:rPr>
+        <w:t>TransferTransfo</w:t>
+      </w:r>
+      <w:proofErr w:type="spellEnd"/>
+      <w:r>
+        <w:rPr>
+          <w:rStyle w:val="Heading3Char"/>
+        </w:rPr>
+        <w:t>: A Transfer Learning Approach for Neural Network Based Conversational Agents</w:t>
       </w:r>
       <w:r>
         <w:rPr>
@@ -5169,17 +5304,17 @@
         <w:rPr>
           <w:rStyle w:val="Heading3Char"/>
         </w:rPr>
-      </w:r>
-      <w:r>
-        <w:rPr>
-          <w:rStyle w:val="Heading3Char"/>
-        </w:rPr>
         <w:instrText xml:space="preserve"> \* MERGEFORMAT </w:instrText>
       </w:r>
       <w:r>
         <w:rPr>
           <w:rStyle w:val="Heading3Char"/>
         </w:rPr>
+      </w:r>
+      <w:r>
+        <w:rPr>
+          <w:rStyle w:val="Heading3Char"/>
+        </w:rPr>
         <w:fldChar w:fldCharType="separate"/>
       </w:r>
       <w:r>
@@ -5244,40 +5379,6 @@
       </w:r>
       <w:r>
         <w:t xml:space="preserve"> models</w:t>
-      </w:r>
-    </w:p>
-    <w:p>
-      <w:pPr>
-        <w:pStyle w:val="Heading3"/>
-      </w:pPr>
-    </w:p>
-    <w:p>
-      <w:r>
-        <w:t>Single-relation</w:t>
-      </w:r>
-      <w:r>
-        <w:t xml:space="preserve"> </w:t>
-      </w:r>
-      <w:r>
-        <w:t>( or simple ) question answering is still far from perfect because the predicate of a question ( also called relation pattern ) can be expressed in many different ways, the question 's subject ( also called entity mention ) can also be ambiguity by the context, typo, spaces .... These makes the problem to find the best match of the pair (pattern/mention) from the question to the triple (head, relation, tail ) in the knowledge graph difficult.</w:t>
-      </w:r>
-    </w:p>
-    <w:p/>
-    <w:p>
-      <w:r>
-        <w:t>The three papers try to solve the same problem: how to find the best ans</w:t>
-      </w:r>
-      <w:r>
-        <w:t>w</w:t>
-      </w:r>
-      <w:r>
-        <w:t>er from the KG when the input question may have may different paraph</w:t>
-      </w:r>
-      <w:r>
-        <w:t>r</w:t>
-      </w:r>
-      <w:r>
-        <w:t>ases as well as ambiguous subjects. While all three models gain higher performance than their corresponding baseline systems, two of the papers (1 and 3) take into account the case of out-of-vocab situation, and the other (2) does not when it searches at the word level only.  This is understandable because its KG is Firebase that had 44 million topics. With this huge size, out-of-vocab seems diminished. Also, the third paper uses word embedding representations and a special distance function while the first two papers work on word similarity that are calculated thru the models.</w:t>
       </w:r>
     </w:p>
     <w:p>
@@ -5286,6 +5387,213 @@
     </w:p>
     <w:p>
       <w:pPr>
+        <w:rPr>
+          <w:rStyle w:val="Hyperlink"/>
+          <w:color w:val="auto"/>
+          <w:u w:val="none"/>
+        </w:rPr>
+      </w:pPr>
+      <w:r>
+        <w:t xml:space="preserve">The </w:t>
+      </w:r>
+      <w:r>
+        <w:t>four</w:t>
+      </w:r>
+      <w:r>
+        <w:t xml:space="preserve"> papers </w:t>
+      </w:r>
+      <w:hyperlink r:id="rId16" w:history="1">
+        <w:r>
+          <w:rPr>
+            <w:rStyle w:val="Hyperlink"/>
+          </w:rPr>
+          <w:t xml:space="preserve">HHH: An Online Medical Chatbot System based on Knowledge Graph and Hierarchical Bi Directional Attention </w:t>
+        </w:r>
+      </w:hyperlink>
+      <w:r>
+        <w:rPr>
+          <w:rStyle w:val="Hyperlink"/>
+          <w:color w:val="auto"/>
+          <w:u w:val="none"/>
+        </w:rPr>
+        <w:t xml:space="preserve">, </w:t>
+      </w:r>
+      <w:hyperlink r:id="rId17" w:history="1">
+        <w:r>
+          <w:rPr>
+            <w:rStyle w:val="Hyperlink"/>
+            <w:rFonts w:cs="Calibri"/>
+          </w:rPr>
+          <w:t>Semantic Parsing for Single-Relation Question Answering</w:t>
+        </w:r>
+      </w:hyperlink>
+      <w:r>
+        <w:rPr>
+          <w:rStyle w:val="Hyperlink"/>
+          <w:rFonts w:cs="Calibri"/>
+          <w:u w:val="none"/>
+        </w:rPr>
+        <w:t xml:space="preserve">, </w:t>
+      </w:r>
+      <w:hyperlink r:id="rId18" w:history="1">
+        <w:r>
+          <w:rPr>
+            <w:rStyle w:val="Hyperlink"/>
+            <w:rFonts w:cs="Calibri"/>
+          </w:rPr>
+          <w:t>Simple Question Answering by Attentive Convolutional Neural Network</w:t>
+        </w:r>
+      </w:hyperlink>
+      <w:r>
+        <w:rPr>
+          <w:rStyle w:val="Hyperlink"/>
+          <w:rFonts w:cs="Calibri"/>
+          <w:u w:val="none"/>
+        </w:rPr>
+        <w:t xml:space="preserve">, </w:t>
+      </w:r>
+      <w:r>
+        <w:rPr>
+          <w:rStyle w:val="Hyperlink"/>
+          <w:rFonts w:cs="Calibri"/>
+          <w:color w:val="auto"/>
+          <w:u w:val="none"/>
+        </w:rPr>
+        <w:t xml:space="preserve">and </w:t>
+      </w:r>
+      <w:hyperlink r:id="rId19" w:history="1">
+        <w:r>
+          <w:rPr>
+            <w:rStyle w:val="Hyperlink"/>
+            <w:rFonts w:cs="Calibri"/>
+          </w:rPr>
+          <w:t>Knowledge Graph Embedding Based Question Answering</w:t>
+        </w:r>
+      </w:hyperlink>
+      <w:r>
+        <w:rPr>
+          <w:rStyle w:val="Hyperlink"/>
+          <w:rFonts w:cs="Calibri"/>
+          <w:u w:val="none"/>
+        </w:rPr>
+        <w:t xml:space="preserve"> </w:t>
+      </w:r>
+    </w:p>
+    <w:p>
+      <w:r>
+        <w:t>aim</w:t>
+      </w:r>
+      <w:r>
+        <w:t xml:space="preserve"> </w:t>
+      </w:r>
+      <w:r>
+        <w:t>at</w:t>
+      </w:r>
+      <w:r>
+        <w:t xml:space="preserve"> solv</w:t>
+      </w:r>
+      <w:r>
+        <w:t>ing</w:t>
+      </w:r>
+      <w:r>
+        <w:t xml:space="preserve"> the same problem: how to find the best ans</w:t>
+      </w:r>
+      <w:r>
+        <w:t>w</w:t>
+      </w:r>
+      <w:r>
+        <w:t>er from the KG when the input question may have may different paraph</w:t>
+      </w:r>
+      <w:r>
+        <w:t>r</w:t>
+      </w:r>
+      <w:r>
+        <w:t xml:space="preserve">ases as well as ambiguous subjects. While all </w:t>
+      </w:r>
+      <w:r>
+        <w:t>four</w:t>
+      </w:r>
+      <w:r>
+        <w:t xml:space="preserve"> models gain higher performance than their corresponding baseline systems, two of the papers </w:t>
+      </w:r>
+      <w:r>
+        <w:t>[7]</w:t>
+      </w:r>
+      <w:r>
+        <w:t xml:space="preserve"> and</w:t>
+      </w:r>
+      <w:r>
+        <w:t xml:space="preserve"> [8]</w:t>
+      </w:r>
+      <w:r>
+        <w:t xml:space="preserve"> take into account the case of out-of-vocab situation, and the other</w:t>
+      </w:r>
+      <w:r>
+        <w:t>s [6] and [9]</w:t>
+      </w:r>
+      <w:r>
+        <w:t xml:space="preserve"> do not when </w:t>
+      </w:r>
+      <w:r>
+        <w:t>they</w:t>
+      </w:r>
+      <w:r>
+        <w:t xml:space="preserve"> </w:t>
+      </w:r>
+      <w:r>
+        <w:t>operate</w:t>
+      </w:r>
+      <w:r>
+        <w:t xml:space="preserve"> at the word level only.  This is understandable because  KG </w:t>
+      </w:r>
+      <w:r>
+        <w:t>in used are</w:t>
+      </w:r>
+      <w:r>
+        <w:t xml:space="preserve"> Firebase</w:t>
+      </w:r>
+      <w:r>
+        <w:t xml:space="preserve"> and Quora Duplicate Questions set have </w:t>
+      </w:r>
+      <w:proofErr w:type="spellStart"/>
+      <w:r>
+        <w:t>have</w:t>
+      </w:r>
+      <w:proofErr w:type="spellEnd"/>
+      <w:r>
+        <w:t xml:space="preserve"> huge sizes</w:t>
+      </w:r>
+      <w:r>
+        <w:t xml:space="preserve"> . With th</w:t>
+      </w:r>
+      <w:r>
+        <w:t>ese</w:t>
+      </w:r>
+      <w:r>
+        <w:t xml:space="preserve"> huge size, out-of-vocab seems diminished. Also, the </w:t>
+      </w:r>
+      <w:r>
+        <w:t>last of these four</w:t>
+      </w:r>
+      <w:r>
+        <w:t xml:space="preserve"> paper</w:t>
+      </w:r>
+      <w:r>
+        <w:t>s</w:t>
+      </w:r>
+      <w:r>
+        <w:t xml:space="preserve"> uses word embedding representations and a special distance function while the first </w:t>
+      </w:r>
+      <w:r>
+        <w:t>three</w:t>
+      </w:r>
+      <w:r>
+        <w:t xml:space="preserve"> papers work on word similarity that are calculated thru the models.</w:t>
+      </w:r>
+    </w:p>
+    <w:p/>
+    <w:p>
+      <w:pPr>
         <w:pStyle w:val="Heading2"/>
       </w:pPr>
       <w:bookmarkStart w:id="10" w:name="_Toc36910913"/>
@@ -5367,16 +5675,41 @@
           <w:rStyle w:val="Hyperlink"/>
           <w:bCs/>
         </w:rPr>
-        <w:t>Attention is All You Need</w:t>
+        <w:t xml:space="preserve">Attention is All You </w:t>
       </w:r>
       <w:r>
         <w:rPr>
           <w:rStyle w:val="Hyperlink"/>
           <w:bCs/>
         </w:rPr>
+        <w:t>Need</w:t>
+      </w:r>
+      <w:r>
+        <w:rPr>
+          <w:rStyle w:val="Hyperlink"/>
+          <w:bCs/>
+        </w:rPr>
         <w:fldChar w:fldCharType="end"/>
       </w:r>
       <w:bookmarkEnd w:id="11"/>
+      <w:r>
+        <w:rPr>
+          <w:rStyle w:val="Hyperlink"/>
+          <w:bCs/>
+          <w:color w:val="auto"/>
+        </w:rPr>
+        <w:t>,</w:t>
+      </w:r>
+      <w:r>
+        <w:rPr>
+          <w:rStyle w:val="Hyperlink"/>
+          <w:bCs/>
+        </w:rPr>
+        <w:t xml:space="preserve"> </w:t>
+      </w:r>
+      <w:r>
+        <w:t>arXiv:1706.03762v5 [cs.CL] 6 Dec 2017</w:t>
+      </w:r>
     </w:p>
     <w:p>
       <w:pPr>
@@ -5423,19 +5756,49 @@
       <w:r>
         <w:fldChar w:fldCharType="separate"/>
       </w:r>
+      <w:proofErr w:type="spellStart"/>
       <w:r>
         <w:rPr>
           <w:rStyle w:val="Hyperlink"/>
         </w:rPr>
-        <w:t>TransferTransfo: A Transfer Learning Approach for Neural Network Based Conversational Agents</w:t>
+        <w:t>Tran</w:t>
       </w:r>
       <w:r>
         <w:rPr>
           <w:rStyle w:val="Hyperlink"/>
         </w:rPr>
+        <w:t>sferTransfo</w:t>
+      </w:r>
+      <w:proofErr w:type="spellEnd"/>
+      <w:r>
+        <w:rPr>
+          <w:rStyle w:val="Hyperlink"/>
+        </w:rPr>
+        <w:t>: A Transfer Learning Approach for Neural Network Based Conversational Agents</w:t>
+      </w:r>
+      <w:r>
+        <w:rPr>
+          <w:rStyle w:val="Hyperlink"/>
+        </w:rPr>
         <w:fldChar w:fldCharType="end"/>
       </w:r>
       <w:bookmarkEnd w:id="12"/>
+      <w:r>
+        <w:rPr>
+          <w:rStyle w:val="Hyperlink"/>
+          <w:color w:val="auto"/>
+        </w:rPr>
+        <w:t>,</w:t>
+      </w:r>
+      <w:r>
+        <w:rPr>
+          <w:rStyle w:val="Hyperlink"/>
+        </w:rPr>
+        <w:t xml:space="preserve"> </w:t>
+      </w:r>
+      <w:r>
+        <w:t>arXiv:1901.08149v2 [cs.CL] 4 Feb 2019</w:t>
+      </w:r>
     </w:p>
     <w:p>
       <w:pPr>
@@ -5452,13 +5815,9 @@
           <w:u w:val="none"/>
         </w:rPr>
       </w:pPr>
-      <w:proofErr w:type="spellStart"/>
-      <w:r>
-        <w:t>Mandar</w:t>
-      </w:r>
-      <w:proofErr w:type="spellEnd"/>
-      <w:r>
-        <w:t xml:space="preserve"> Joshi, </w:t>
+      <w:r>
+        <w:lastRenderedPageBreak/>
+        <w:t>Mandar Joshi, </w:t>
       </w:r>
       <w:proofErr w:type="spellStart"/>
       <w:r>
@@ -5511,16 +5870,41 @@
           <w:rStyle w:val="Hyperlink"/>
           <w:bCs/>
         </w:rPr>
-        <w:t>: Improving Pre-training by Representing and Predicting Spans</w:t>
+        <w:t>: Improving Pre-training by Representi</w:t>
       </w:r>
       <w:r>
         <w:rPr>
           <w:rStyle w:val="Hyperlink"/>
           <w:bCs/>
         </w:rPr>
+        <w:t>ng and Predicting Spans</w:t>
+      </w:r>
+      <w:r>
+        <w:rPr>
+          <w:rStyle w:val="Hyperlink"/>
+          <w:bCs/>
+        </w:rPr>
         <w:fldChar w:fldCharType="end"/>
       </w:r>
       <w:bookmarkEnd w:id="13"/>
+      <w:r>
+        <w:rPr>
+          <w:rStyle w:val="Hyperlink"/>
+          <w:bCs/>
+          <w:color w:val="auto"/>
+        </w:rPr>
+        <w:t>,</w:t>
+      </w:r>
+      <w:r>
+        <w:rPr>
+          <w:rStyle w:val="Hyperlink"/>
+          <w:bCs/>
+        </w:rPr>
+        <w:t xml:space="preserve">  </w:t>
+      </w:r>
+      <w:r>
+        <w:t>arXiv:1907.10529v3 [cs.CL] 18 Jan 2020</w:t>
+      </w:r>
     </w:p>
     <w:p>
       <w:pPr>
@@ -5672,15 +6056,42 @@
         <w:rPr>
           <w:rStyle w:val="Hyperlink"/>
         </w:rPr>
-        <w:t>Personalizing Dialogue Agents: I have a dog, do you have pets too?</w:t>
+        <w:t>Personalizing Dialogue Agents: I have a dog, do you have</w:t>
       </w:r>
       <w:r>
         <w:rPr>
           <w:rStyle w:val="Hyperlink"/>
         </w:rPr>
+        <w:t xml:space="preserve"> pets too?</w:t>
+      </w:r>
+      <w:r>
+        <w:rPr>
+          <w:rStyle w:val="Hyperlink"/>
+        </w:rPr>
         <w:fldChar w:fldCharType="end"/>
       </w:r>
       <w:bookmarkEnd w:id="14"/>
+      <w:r>
+        <w:rPr>
+          <w:rStyle w:val="Hyperlink"/>
+          <w:color w:val="auto"/>
+        </w:rPr>
+        <w:t>,</w:t>
+      </w:r>
+      <w:r>
+        <w:rPr>
+          <w:rStyle w:val="Hyperlink"/>
+        </w:rPr>
+        <w:t xml:space="preserve"> </w:t>
+      </w:r>
+      <w:r>
+        <w:rPr>
+          <w:rStyle w:val="Hyperlink"/>
+          <w:color w:val="auto"/>
+          <w:u w:val="none"/>
+        </w:rPr>
+        <w:t>arXiv:1801.07243v5 [cs.AI] 25 Sep 2018</w:t>
+      </w:r>
     </w:p>
     <w:p>
       <w:pPr>
@@ -5713,18 +6124,30 @@
         <w:rPr>
           <w:rStyle w:val="Hyperlink"/>
         </w:rPr>
-        <w:t>Strong Baselines for Simple Question Answering over Knowledge Graphs with and without Neural Network</w:t>
+        <w:t>Stron</w:t>
       </w:r>
       <w:r>
         <w:rPr>
           <w:rStyle w:val="Hyperlink"/>
         </w:rPr>
+        <w:t>g Baselines for Simple Question Answering over Knowledge Graphs with and without Neural Network</w:t>
+      </w:r>
+      <w:r>
+        <w:rPr>
+          <w:rStyle w:val="Hyperlink"/>
+        </w:rPr>
         <w:fldChar w:fldCharType="end"/>
       </w:r>
       <w:r>
         <w:t>s</w:t>
       </w:r>
       <w:bookmarkEnd w:id="15"/>
+      <w:r>
+        <w:t xml:space="preserve">, </w:t>
+      </w:r>
+      <w:r>
+        <w:t>Proceedings of NAACL-HLT 2018, pages 291–296</w:t>
+      </w:r>
     </w:p>
     <w:p>
       <w:pPr>
@@ -5760,27 +6183,28 @@
       </w:r>
       <w:bookmarkStart w:id="16" w:name="OnlineMedicalChatbotPaper"/>
       <w:r>
-        <w:fldChar w:fldCharType="begin"/>
-      </w:r>
-      <w:r>
-        <w:instrText xml:space="preserve"> HYPERLINK "https://arxiv.org/pdf/2002.03140.pdf" </w:instrText>
-      </w:r>
-      <w:r>
-        <w:fldChar w:fldCharType="separate"/>
-      </w:r>
+        <w:t>HHH: An Online Medical C</w:t>
+      </w:r>
+      <w:r>
+        <w:t>hatbot System based on Knowledge Graph and Hierarchical Bi Directional Attention</w:t>
+      </w:r>
+      <w:bookmarkEnd w:id="16"/>
       <w:r>
         <w:rPr>
           <w:rStyle w:val="Hyperlink"/>
-        </w:rPr>
-        <w:t xml:space="preserve">HHH: An Online Medical Chatbot System based on Knowledge Graph and Hierarchical Bi Directional Attention </w:t>
+          <w:color w:val="auto"/>
+        </w:rPr>
+        <w:t>,</w:t>
       </w:r>
       <w:r>
         <w:rPr>
           <w:rStyle w:val="Hyperlink"/>
         </w:rPr>
-        <w:fldChar w:fldCharType="end"/>
-      </w:r>
-      <w:bookmarkEnd w:id="16"/>
+        <w:t xml:space="preserve"> </w:t>
+      </w:r>
+      <w:r>
+        <w:t>rXiv:2002.03140v1 [cs.CL] 8 Feb 2020</w:t>
+      </w:r>
     </w:p>
     <w:p>
       <w:pPr>
@@ -5854,7 +6278,19 @@
         <w:rPr>
           <w:rFonts w:cs="Calibri"/>
         </w:rPr>
-        <w:t xml:space="preserve">, 06/2014, </w:t>
+        <w:t xml:space="preserve">, </w:t>
+      </w:r>
+      <w:r>
+        <w:rPr>
+          <w:rFonts w:cs="Calibri"/>
+        </w:rPr>
+        <w:t xml:space="preserve">Jun </w:t>
+      </w:r>
+      <w:r>
+        <w:rPr>
+          <w:rFonts w:cs="Calibri"/>
+        </w:rPr>
+        <w:t xml:space="preserve">2014, </w:t>
       </w:r>
       <w:bookmarkStart w:id="17" w:name="SemanticParsingForSingleRelationPaper"/>
       <w:r>
@@ -5881,6 +6317,16 @@
         <w:fldChar w:fldCharType="end"/>
       </w:r>
       <w:bookmarkEnd w:id="17"/>
+      <w:r>
+        <w:rPr>
+          <w:rStyle w:val="Hyperlink"/>
+          <w:rFonts w:cs="Calibri"/>
+        </w:rPr>
+        <w:t xml:space="preserve">,  </w:t>
+      </w:r>
+      <w:r>
+        <w:t>Proceedings of the 52nd Annual Meeting of the Association for Computational Linguistics (Short Papers), pages 643–648</w:t>
+      </w:r>
     </w:p>
     <w:p>
       <w:pPr>
@@ -5901,7 +6347,6 @@
           <w:rFonts w:cs="Calibri"/>
           <w:shd w:val="clear" w:color="auto" w:fill="FFFFFF"/>
         </w:rPr>
-        <w:lastRenderedPageBreak/>
         <w:t>Wenpeng</w:t>
       </w:r>
       <w:proofErr w:type="spellEnd"/>
@@ -5994,7 +6439,31 @@
         <w:rPr>
           <w:rFonts w:cs="Calibri"/>
         </w:rPr>
-        <w:t xml:space="preserve">, 2019, </w:t>
+        <w:t xml:space="preserve">, </w:t>
+      </w:r>
+      <w:r>
+        <w:rPr>
+          <w:rFonts w:cs="Calibri"/>
+        </w:rPr>
+        <w:t xml:space="preserve">Dec </w:t>
+      </w:r>
+      <w:r>
+        <w:rPr>
+          <w:rFonts w:cs="Calibri"/>
+        </w:rPr>
+        <w:t>201</w:t>
+      </w:r>
+      <w:r>
+        <w:rPr>
+          <w:rFonts w:cs="Calibri"/>
+        </w:rPr>
+        <w:t>6</w:t>
+      </w:r>
+      <w:r>
+        <w:rPr>
+          <w:rFonts w:cs="Calibri"/>
+        </w:rPr>
+        <w:t xml:space="preserve">, </w:t>
       </w:r>
       <w:bookmarkStart w:id="18" w:name="SimpleQAbyAttentiveCNN"/>
       <w:r>
@@ -6021,6 +6490,16 @@
         <w:fldChar w:fldCharType="end"/>
       </w:r>
       <w:bookmarkEnd w:id="18"/>
+      <w:r>
+        <w:rPr>
+          <w:rStyle w:val="Hyperlink"/>
+          <w:rFonts w:cs="Calibri"/>
+        </w:rPr>
+        <w:t xml:space="preserve">, </w:t>
+      </w:r>
+      <w:r>
+        <w:t>Proceedings of COLING 2016, the 26th International Conference on Computational Linguistics: Technical Papers, pages 1746–1756</w:t>
+      </w:r>
     </w:p>
     <w:p>
       <w:pPr>
@@ -6074,7 +6553,19 @@
         <w:rPr>
           <w:rFonts w:cs="Calibri"/>
         </w:rPr>
-        <w:t xml:space="preserve">, 2019, </w:t>
+        <w:t xml:space="preserve">, </w:t>
+      </w:r>
+      <w:r>
+        <w:rPr>
+          <w:rFonts w:cs="Calibri"/>
+        </w:rPr>
+        <w:t xml:space="preserve">Jan </w:t>
+      </w:r>
+      <w:r>
+        <w:rPr>
+          <w:rFonts w:cs="Calibri"/>
+        </w:rPr>
+        <w:t xml:space="preserve">2019, </w:t>
       </w:r>
       <w:bookmarkStart w:id="19" w:name="KGEmbeddingBasedQA"/>
       <w:r>
@@ -6101,14 +6592,65 @@
         <w:fldChar w:fldCharType="end"/>
       </w:r>
       <w:bookmarkEnd w:id="19"/>
+      <w:r>
+        <w:rPr>
+          <w:rStyle w:val="Hyperlink"/>
+          <w:rFonts w:cs="Calibri"/>
+        </w:rPr>
+        <w:t xml:space="preserve">, </w:t>
+      </w:r>
+      <w:hyperlink r:id="rId20" w:tooltip="WSDM '19: Proceedings of the Twelfth ACM International Conference on Web Search and Data Mining" w:history="1">
+        <w:r>
+          <w:rPr>
+            <w:rStyle w:val="epub-sectiontitle"/>
+            <w:rFonts w:eastAsiaTheme="majorEastAsia" w:cs="Calibri"/>
+            <w:shd w:val="clear" w:color="auto" w:fill="FFFFFF"/>
+          </w:rPr>
+          <w:t xml:space="preserve">Proceedings of the Twelfth ACM International Conference on Web Search and Data </w:t>
+        </w:r>
+        <w:proofErr w:type="spellStart"/>
+        <w:r>
+          <w:rPr>
+            <w:rStyle w:val="epub-sectiontitle"/>
+            <w:rFonts w:eastAsiaTheme="majorEastAsia" w:cs="Calibri"/>
+            <w:shd w:val="clear" w:color="auto" w:fill="FFFFFF"/>
+          </w:rPr>
+          <w:t>Mining</w:t>
+        </w:r>
+      </w:hyperlink>
+      <w:r>
+        <w:rPr>
+          <w:rStyle w:val="epub-sectiondate"/>
+          <w:rFonts w:cs="Calibri"/>
+          <w:shd w:val="clear" w:color="auto" w:fill="FFFFFF"/>
+        </w:rPr>
+        <w:t>January</w:t>
+      </w:r>
+      <w:proofErr w:type="spellEnd"/>
+      <w:r>
+        <w:rPr>
+          <w:rStyle w:val="epub-sectiondate"/>
+          <w:rFonts w:cs="Calibri"/>
+          <w:shd w:val="clear" w:color="auto" w:fill="FFFFFF"/>
+        </w:rPr>
+        <w:t xml:space="preserve"> 2019 </w:t>
+      </w:r>
+      <w:r>
+        <w:rPr>
+          <w:rStyle w:val="epub-sectionpagerange"/>
+          <w:rFonts w:cs="Calibri"/>
+          <w:shd w:val="clear" w:color="auto" w:fill="FFFFFF"/>
+        </w:rPr>
+        <w:t>Pages 105–113</w:t>
+      </w:r>
     </w:p>
     <w:sectPr>
-      <w:headerReference w:type="even" r:id="rId16"/>
-      <w:headerReference w:type="default" r:id="rId17"/>
-      <w:footerReference w:type="even" r:id="rId18"/>
-      <w:footerReference w:type="default" r:id="rId19"/>
-      <w:headerReference w:type="first" r:id="rId20"/>
-      <w:footerReference w:type="first" r:id="rId21"/>
+      <w:headerReference w:type="even" r:id="rId21"/>
+      <w:headerReference w:type="default" r:id="rId22"/>
+      <w:footerReference w:type="even" r:id="rId23"/>
+      <w:footerReference w:type="default" r:id="rId24"/>
+      <w:headerReference w:type="first" r:id="rId25"/>
+      <w:footerReference w:type="first" r:id="rId26"/>
       <w:pgSz w:w="12240" w:h="15840"/>
       <w:pgMar w:top="1521" w:right="1080" w:bottom="684" w:left="1440" w:header="720" w:footer="720" w:gutter="0"/>
       <w:pgNumType w:start="0"/>
@@ -6185,6 +6727,11 @@
         <w:docPartUnique/>
       </w:docPartObj>
     </w:sdtPr>
+    <w:sdtEndPr>
+      <w:rPr>
+        <w:rStyle w:val="PageNumber"/>
+      </w:rPr>
+    </w:sdtEndPr>
     <w:sdtContent>
       <w:p>
         <w:pPr>
@@ -6235,6 +6782,11 @@
         <w:docPartUnique/>
       </w:docPartObj>
     </w:sdtPr>
+    <w:sdtEndPr>
+      <w:rPr>
+        <w:rStyle w:val="PageNumber"/>
+      </w:rPr>
+    </w:sdtEndPr>
     <w:sdtContent>
       <w:p>
         <w:pPr>
@@ -7001,7 +7553,7 @@
     </w:rPrDefault>
     <w:pPrDefault/>
   </w:docDefaults>
-  <w:latentStyles w:defLockedState="0" w:defUIPriority="99" w:defSemiHidden="0" w:defUnhideWhenUsed="0" w:defQFormat="0" w:count="375">
+  <w:latentStyles w:defLockedState="0" w:defUIPriority="99" w:defSemiHidden="0" w:defUnhideWhenUsed="0" w:defQFormat="0" w:count="376">
     <w:lsdException w:name="Normal" w:uiPriority="0" w:qFormat="1"/>
     <w:lsdException w:name="heading 1" w:uiPriority="9" w:qFormat="1"/>
     <w:lsdException w:name="heading 2" w:semiHidden="1" w:uiPriority="9" w:unhideWhenUsed="1" w:qFormat="1"/>
@@ -7107,7 +7659,6 @@
     <w:lsdException w:name="HTML Sample" w:semiHidden="1" w:unhideWhenUsed="1"/>
     <w:lsdException w:name="HTML Typewriter" w:semiHidden="1" w:unhideWhenUsed="1"/>
     <w:lsdException w:name="HTML Variable" w:semiHidden="1" w:unhideWhenUsed="1"/>
-    <w:lsdException w:name="Normal Table" w:semiHidden="1" w:unhideWhenUsed="1"/>
     <w:lsdException w:name="annotation subject" w:semiHidden="1" w:unhideWhenUsed="1"/>
     <w:lsdException w:name="No List" w:semiHidden="1" w:unhideWhenUsed="1"/>
     <w:lsdException w:name="Outline List 1" w:semiHidden="1" w:unhideWhenUsed="1"/>
@@ -7154,10 +7705,8 @@
     <w:lsdException w:name="Table Subtle 2" w:semiHidden="1" w:unhideWhenUsed="1"/>
     <w:lsdException w:name="Table Web 1" w:semiHidden="1" w:unhideWhenUsed="1"/>
     <w:lsdException w:name="Table Web 2" w:semiHidden="1" w:unhideWhenUsed="1"/>
-    <w:lsdException w:name="Table Web 3" w:semiHidden="1" w:unhideWhenUsed="1"/>
     <w:lsdException w:name="Balloon Text" w:semiHidden="1" w:unhideWhenUsed="1"/>
     <w:lsdException w:name="Table Grid" w:uiPriority="39"/>
-    <w:lsdException w:name="Table Theme" w:semiHidden="1" w:unhideWhenUsed="1"/>
     <w:lsdException w:name="Placeholder Text" w:semiHidden="1"/>
     <w:lsdException w:name="No Spacing" w:uiPriority="1" w:qFormat="1"/>
     <w:lsdException w:name="Light Shading" w:uiPriority="60"/>
@@ -7377,6 +7926,7 @@
     <w:lsdException w:name="Smart Hyperlink" w:semiHidden="1" w:unhideWhenUsed="1"/>
     <w:lsdException w:name="Hashtag" w:semiHidden="1" w:unhideWhenUsed="1"/>
     <w:lsdException w:name="Unresolved Mention" w:semiHidden="1" w:unhideWhenUsed="1"/>
+    <w:lsdException w:name="Smart Link" w:semiHidden="1" w:unhideWhenUsed="1"/>
   </w:latentStyles>
   <w:style w:type="paragraph" w:default="1" w:styleId="Normal">
     <w:name w:val="Normal"/>
@@ -8047,6 +8597,21 @@
       <w:szCs w:val="18"/>
     </w:rPr>
   </w:style>
+  <w:style w:type="character" w:customStyle="1" w:styleId="epub-sectiontitle">
+    <w:name w:val="epub-section__title"/>
+    <w:basedOn w:val="DefaultParagraphFont"/>
+    <w:rsid w:val="008E68C3"/>
+  </w:style>
+  <w:style w:type="character" w:customStyle="1" w:styleId="epub-sectiondate">
+    <w:name w:val="epub-section__date"/>
+    <w:basedOn w:val="DefaultParagraphFont"/>
+    <w:rsid w:val="008E68C3"/>
+  </w:style>
+  <w:style w:type="character" w:customStyle="1" w:styleId="epub-sectionpagerange">
+    <w:name w:val="epub-section__pagerange"/>
+    <w:basedOn w:val="DefaultParagraphFont"/>
+    <w:rsid w:val="008E68C3"/>
+  </w:style>
 </w:styles>
 </file>
 
@@ -8389,7 +8954,7 @@
 </file>
 
 <file path=customXml/itemProps2.xml><?xml version="1.0" encoding="utf-8"?>
-<ds:datastoreItem xmlns:ds="http://schemas.openxmlformats.org/officeDocument/2006/customXml" ds:itemID="{398F5257-335B-2342-9734-25BEB419B7BF}">
+<ds:datastoreItem xmlns:ds="http://schemas.openxmlformats.org/officeDocument/2006/customXml" ds:itemID="{CEEFF3F1-2ED7-4E19-9C9B-E5E359A084BA}">
   <ds:schemaRefs>
     <ds:schemaRef ds:uri="http://schemas.openxmlformats.org/officeDocument/2006/bibliography"/>
   </ds:schemaRefs>

</xml_diff>